<commit_message>
Updated module 5 with number validation and 6 with Javadocs
</commit_message>
<xml_diff>
--- a/Module 6 CT/Module 6 Option 2 Storing an ArrayList II.docx
+++ b/Module 6 CT/Module 6 Option 2 Storing an ArrayList II.docx
@@ -96,7 +96,7 @@
           <w:sz w:val="24"/>
           <w:szCs w:val="24"/>
         </w:rPr>
-        <w:t>Implementing Recursion to Provide a Sum</w:t>
+        <w:t>Storing (Sorting?) an ArrayList II</w:t>
       </w:r>
     </w:p>
     <w:p>
@@ -241,7 +241,6 @@
           <w:szCs w:val="24"/>
         </w:rPr>
       </w:pPr>
-      <w:proofErr w:type="spellStart"/>
       <w:r>
         <w:rPr>
           <w:rStyle w:val="fnt0"/>
@@ -249,17 +248,7 @@
           <w:sz w:val="24"/>
           <w:szCs w:val="24"/>
         </w:rPr>
-        <w:t>Gottipamula</w:t>
-      </w:r>
-      <w:proofErr w:type="spellEnd"/>
-      <w:r>
-        <w:rPr>
-          <w:rStyle w:val="fnt0"/>
-          <w:rFonts w:ascii="Times New Roman" w:hAnsi="Times New Roman"/>
-          <w:sz w:val="24"/>
-          <w:szCs w:val="24"/>
-        </w:rPr>
-        <w:t>, Santosh</w:t>
+        <w:t>Gottipamula, Santosh</w:t>
       </w:r>
     </w:p>
     <w:p>
@@ -290,7 +279,7 @@
           <w:sz w:val="24"/>
           <w:szCs w:val="24"/>
         </w:rPr>
-        <w:t>16</w:t>
+        <w:t>28</w:t>
       </w:r>
       <w:r>
         <w:rPr>
@@ -378,7 +367,7 @@
           <w:szCs w:val="24"/>
         </w:rPr>
         <w:lastRenderedPageBreak/>
-        <w:t>Implementing Recursion to Provide a Sum</w:t>
+        <w:t>Storing (Sorting?) an ArrayList II</w:t>
       </w:r>
     </w:p>
     <w:p>
@@ -386,6 +375,7 @@
         <w:spacing w:after="0" w:line="480" w:lineRule="auto"/>
         <w:jc w:val="center"/>
         <w:rPr>
+          <w:rStyle w:val="fnt0"/>
           <w:rFonts w:ascii="Times New Roman" w:hAnsi="Times New Roman"/>
           <w:b/>
           <w:bCs/>
@@ -397,6 +387,19 @@
     <w:p>
       <w:pPr>
         <w:spacing w:after="0" w:line="480" w:lineRule="auto"/>
+        <w:jc w:val="center"/>
+        <w:rPr>
+          <w:rFonts w:ascii="Times New Roman" w:hAnsi="Times New Roman"/>
+          <w:b/>
+          <w:bCs/>
+          <w:sz w:val="24"/>
+          <w:szCs w:val="24"/>
+        </w:rPr>
+      </w:pPr>
+    </w:p>
+    <w:p>
+      <w:pPr>
+        <w:spacing w:after="0" w:line="480" w:lineRule="auto"/>
         <w:rPr>
           <w:rFonts w:ascii="Times New Roman" w:eastAsia="Times New Roman" w:hAnsi="Times New Roman"/>
           <w:noProof/>
@@ -411,18 +414,8 @@
           <w:sz w:val="24"/>
           <w:szCs w:val="24"/>
         </w:rPr>
-        <w:t>Program Output:</w:t>
+        <w:t xml:space="preserve">Program </w:t>
       </w:r>
-    </w:p>
-    <w:p>
-      <w:pPr>
-        <w:spacing w:after="0" w:line="480" w:lineRule="auto"/>
-        <w:rPr>
-          <w:rFonts w:ascii="Times New Roman" w:eastAsia="Times New Roman" w:hAnsi="Times New Roman"/>
-          <w:sz w:val="24"/>
-          <w:szCs w:val="24"/>
-        </w:rPr>
-      </w:pPr>
       <w:r>
         <w:rPr>
           <w:rFonts w:ascii="Times New Roman" w:eastAsia="Times New Roman" w:hAnsi="Times New Roman"/>
@@ -430,11 +423,38 @@
           <w:sz w:val="24"/>
           <w:szCs w:val="24"/>
         </w:rPr>
+        <w:t xml:space="preserve">Drive Code and </w:t>
+      </w:r>
+      <w:r>
+        <w:rPr>
+          <w:rFonts w:ascii="Times New Roman" w:eastAsia="Times New Roman" w:hAnsi="Times New Roman"/>
+          <w:noProof/>
+          <w:sz w:val="24"/>
+          <w:szCs w:val="24"/>
+        </w:rPr>
+        <w:t>Output:</w:t>
+      </w:r>
+    </w:p>
+    <w:p>
+      <w:pPr>
+        <w:spacing w:after="0" w:line="480" w:lineRule="auto"/>
+        <w:rPr>
+          <w:rFonts w:ascii="Times New Roman" w:eastAsia="Times New Roman" w:hAnsi="Times New Roman"/>
+          <w:sz w:val="24"/>
+          <w:szCs w:val="24"/>
+        </w:rPr>
+      </w:pPr>
+      <w:r>
+        <w:rPr>
+          <w:rFonts w:ascii="Times New Roman" w:eastAsia="Times New Roman" w:hAnsi="Times New Roman"/>
+          <w:sz w:val="24"/>
+          <w:szCs w:val="24"/>
+        </w:rPr>
         <w:drawing>
-          <wp:inline distT="0" distB="0" distL="0" distR="0" wp14:anchorId="311F7355" wp14:editId="0154DC6D">
-            <wp:extent cx="5943600" cy="4883150"/>
+          <wp:inline distT="0" distB="0" distL="0" distR="0" wp14:anchorId="2D674BCE" wp14:editId="5345907F">
+            <wp:extent cx="5943600" cy="4648835"/>
             <wp:effectExtent l="0" t="0" r="0" b="0"/>
-            <wp:docPr id="1919687506" name="Picture 1" descr="A screenshot of a computer program&#10;&#10;AI-generated content may be incorrect."/>
+            <wp:docPr id="2046618336" name="Picture 1" descr="A screen shot of a computer program&#10;&#10;AI-generated content may be incorrect."/>
             <wp:cNvGraphicFramePr>
               <a:graphicFrameLocks xmlns:a="http://schemas.openxmlformats.org/drawingml/2006/main" noChangeAspect="1"/>
             </wp:cNvGraphicFramePr>
@@ -442,7 +462,7 @@
               <a:graphicData uri="http://schemas.openxmlformats.org/drawingml/2006/picture">
                 <pic:pic xmlns:pic="http://schemas.openxmlformats.org/drawingml/2006/picture">
                   <pic:nvPicPr>
-                    <pic:cNvPr id="1919687506" name="Picture 1" descr="A screenshot of a computer program&#10;&#10;AI-generated content may be incorrect."/>
+                    <pic:cNvPr id="2046618336" name="Picture 1" descr="A screen shot of a computer program&#10;&#10;AI-generated content may be incorrect."/>
                     <pic:cNvPicPr/>
                   </pic:nvPicPr>
                   <pic:blipFill>
@@ -454,7 +474,7 @@
                   <pic:spPr>
                     <a:xfrm>
                       <a:off x="0" y="0"/>
-                      <a:ext cx="5943600" cy="4883150"/>
+                      <a:ext cx="5943600" cy="4648835"/>
                     </a:xfrm>
                     <a:prstGeom prst="rect">
                       <a:avLst/>
@@ -476,6 +496,49 @@
           <w:szCs w:val="24"/>
         </w:rPr>
       </w:pPr>
+      <w:r>
+        <w:rPr>
+          <w:rFonts w:ascii="Times New Roman" w:eastAsia="Times New Roman" w:hAnsi="Times New Roman"/>
+          <w:sz w:val="24"/>
+          <w:szCs w:val="24"/>
+        </w:rPr>
+        <w:lastRenderedPageBreak/>
+        <w:drawing>
+          <wp:inline distT="0" distB="0" distL="0" distR="0" wp14:anchorId="632A528B" wp14:editId="73390C95">
+            <wp:extent cx="5943600" cy="6433820"/>
+            <wp:effectExtent l="0" t="0" r="0" b="5080"/>
+            <wp:docPr id="1269435057" name="Picture 1" descr="A screen shot of a computer screen&#10;&#10;AI-generated content may be incorrect."/>
+            <wp:cNvGraphicFramePr>
+              <a:graphicFrameLocks xmlns:a="http://schemas.openxmlformats.org/drawingml/2006/main" noChangeAspect="1"/>
+            </wp:cNvGraphicFramePr>
+            <a:graphic xmlns:a="http://schemas.openxmlformats.org/drawingml/2006/main">
+              <a:graphicData uri="http://schemas.openxmlformats.org/drawingml/2006/picture">
+                <pic:pic xmlns:pic="http://schemas.openxmlformats.org/drawingml/2006/picture">
+                  <pic:nvPicPr>
+                    <pic:cNvPr id="1269435057" name="Picture 1" descr="A screen shot of a computer screen&#10;&#10;AI-generated content may be incorrect."/>
+                    <pic:cNvPicPr/>
+                  </pic:nvPicPr>
+                  <pic:blipFill>
+                    <a:blip r:embed="rId10"/>
+                    <a:stretch>
+                      <a:fillRect/>
+                    </a:stretch>
+                  </pic:blipFill>
+                  <pic:spPr>
+                    <a:xfrm>
+                      <a:off x="0" y="0"/>
+                      <a:ext cx="5943600" cy="6433820"/>
+                    </a:xfrm>
+                    <a:prstGeom prst="rect">
+                      <a:avLst/>
+                    </a:prstGeom>
+                  </pic:spPr>
+                </pic:pic>
+              </a:graphicData>
+            </a:graphic>
+          </wp:inline>
+        </w:drawing>
+      </w:r>
     </w:p>
     <w:p>
       <w:pPr>
@@ -486,23 +549,86 @@
           <w:szCs w:val="24"/>
         </w:rPr>
       </w:pPr>
-      <w:proofErr w:type="spellStart"/>
       <w:r>
         <w:rPr>
           <w:rFonts w:ascii="Times New Roman" w:eastAsia="Times New Roman" w:hAnsi="Times New Roman"/>
           <w:sz w:val="24"/>
           <w:szCs w:val="24"/>
         </w:rPr>
-        <w:t>Github</w:t>
+        <w:lastRenderedPageBreak/>
+        <w:drawing>
+          <wp:inline distT="0" distB="0" distL="0" distR="0" wp14:anchorId="551E48EB" wp14:editId="6B7F7FD3">
+            <wp:extent cx="5943600" cy="4367530"/>
+            <wp:effectExtent l="0" t="0" r="0" b="0"/>
+            <wp:docPr id="689610285" name="Picture 1" descr="A screenshot of a computer program&#10;&#10;AI-generated content may be incorrect."/>
+            <wp:cNvGraphicFramePr>
+              <a:graphicFrameLocks xmlns:a="http://schemas.openxmlformats.org/drawingml/2006/main" noChangeAspect="1"/>
+            </wp:cNvGraphicFramePr>
+            <a:graphic xmlns:a="http://schemas.openxmlformats.org/drawingml/2006/main">
+              <a:graphicData uri="http://schemas.openxmlformats.org/drawingml/2006/picture">
+                <pic:pic xmlns:pic="http://schemas.openxmlformats.org/drawingml/2006/picture">
+                  <pic:nvPicPr>
+                    <pic:cNvPr id="689610285" name="Picture 1" descr="A screenshot of a computer program&#10;&#10;AI-generated content may be incorrect."/>
+                    <pic:cNvPicPr/>
+                  </pic:nvPicPr>
+                  <pic:blipFill>
+                    <a:blip r:embed="rId11"/>
+                    <a:stretch>
+                      <a:fillRect/>
+                    </a:stretch>
+                  </pic:blipFill>
+                  <pic:spPr>
+                    <a:xfrm>
+                      <a:off x="0" y="0"/>
+                      <a:ext cx="5943600" cy="4367530"/>
+                    </a:xfrm>
+                    <a:prstGeom prst="rect">
+                      <a:avLst/>
+                    </a:prstGeom>
+                  </pic:spPr>
+                </pic:pic>
+              </a:graphicData>
+            </a:graphic>
+          </wp:inline>
+        </w:drawing>
       </w:r>
-      <w:proofErr w:type="spellEnd"/>
+    </w:p>
+    <w:p>
+      <w:pPr>
+        <w:spacing w:after="0" w:line="480" w:lineRule="auto"/>
+        <w:rPr>
+          <w:rFonts w:ascii="Times New Roman" w:eastAsia="Times New Roman" w:hAnsi="Times New Roman"/>
+          <w:sz w:val="24"/>
+          <w:szCs w:val="24"/>
+        </w:rPr>
+      </w:pPr>
+    </w:p>
+    <w:p>
+      <w:pPr>
+        <w:spacing w:after="0" w:line="480" w:lineRule="auto"/>
+        <w:rPr>
+          <w:rFonts w:ascii="Times New Roman" w:eastAsia="Times New Roman" w:hAnsi="Times New Roman"/>
+          <w:sz w:val="24"/>
+          <w:szCs w:val="24"/>
+        </w:rPr>
+      </w:pPr>
+    </w:p>
+    <w:p>
+      <w:pPr>
+        <w:spacing w:after="0" w:line="480" w:lineRule="auto"/>
+        <w:rPr>
+          <w:rFonts w:ascii="Times New Roman" w:eastAsia="Times New Roman" w:hAnsi="Times New Roman"/>
+          <w:sz w:val="24"/>
+          <w:szCs w:val="24"/>
+        </w:rPr>
+      </w:pPr>
       <w:r>
         <w:rPr>
           <w:rFonts w:ascii="Times New Roman" w:eastAsia="Times New Roman" w:hAnsi="Times New Roman"/>
           <w:sz w:val="24"/>
           <w:szCs w:val="24"/>
         </w:rPr>
-        <w:t xml:space="preserve"> </w:t>
+        <w:t xml:space="preserve">Github </w:t>
       </w:r>
     </w:p>
     <w:p>
@@ -516,7 +642,7 @@
           <w:lang w:val="en"/>
         </w:rPr>
       </w:pPr>
-      <w:hyperlink r:id="rId10" w:history="1">
+      <w:hyperlink r:id="rId12" w:history="1">
         <w:r>
           <w:rPr>
             <w:rStyle w:val="Hyperlink"/>
@@ -540,20 +666,31 @@
           <w:lang w:val="en"/>
         </w:rPr>
       </w:pPr>
+    </w:p>
+    <w:p>
+      <w:pPr>
+        <w:spacing w:after="0" w:line="480" w:lineRule="auto"/>
+        <w:ind w:left="720" w:hanging="720"/>
+        <w:rPr>
+          <w:rFonts w:ascii="Times New Roman" w:eastAsia="Times New Roman" w:hAnsi="Times New Roman"/>
+          <w:sz w:val="24"/>
+          <w:szCs w:val="24"/>
+          <w:lang w:val="en"/>
+        </w:rPr>
+      </w:pPr>
       <w:r>
         <w:rPr>
           <w:rFonts w:ascii="Times New Roman" w:eastAsia="Times New Roman" w:hAnsi="Times New Roman"/>
-          <w:noProof/>
           <w:sz w:val="24"/>
           <w:szCs w:val="24"/>
           <w:lang w:val="en"/>
         </w:rPr>
         <w:lastRenderedPageBreak/>
         <w:drawing>
-          <wp:inline distT="0" distB="0" distL="0" distR="0" wp14:anchorId="5432F4D8" wp14:editId="7CFA409E">
-            <wp:extent cx="5943600" cy="3425190"/>
-            <wp:effectExtent l="0" t="0" r="0" b="3810"/>
-            <wp:docPr id="161182369" name="Picture 1" descr="A screenshot of a computer&#10;&#10;AI-generated content may be incorrect."/>
+          <wp:inline distT="0" distB="0" distL="0" distR="0" wp14:anchorId="2ECC2066" wp14:editId="0F3FE04B">
+            <wp:extent cx="5943600" cy="4107815"/>
+            <wp:effectExtent l="0" t="0" r="0" b="6985"/>
+            <wp:docPr id="876808234" name="Picture 1" descr="A screenshot of a computer&#10;&#10;AI-generated content may be incorrect."/>
             <wp:cNvGraphicFramePr>
               <a:graphicFrameLocks xmlns:a="http://schemas.openxmlformats.org/drawingml/2006/main" noChangeAspect="1"/>
             </wp:cNvGraphicFramePr>
@@ -561,11 +698,11 @@
               <a:graphicData uri="http://schemas.openxmlformats.org/drawingml/2006/picture">
                 <pic:pic xmlns:pic="http://schemas.openxmlformats.org/drawingml/2006/picture">
                   <pic:nvPicPr>
-                    <pic:cNvPr id="161182369" name="Picture 1" descr="A screenshot of a computer&#10;&#10;AI-generated content may be incorrect."/>
+                    <pic:cNvPr id="876808234" name="Picture 1" descr="A screenshot of a computer&#10;&#10;AI-generated content may be incorrect."/>
                     <pic:cNvPicPr/>
                   </pic:nvPicPr>
                   <pic:blipFill>
-                    <a:blip r:embed="rId11"/>
+                    <a:blip r:embed="rId13"/>
                     <a:stretch>
                       <a:fillRect/>
                     </a:stretch>
@@ -573,7 +710,7 @@
                   <pic:spPr>
                     <a:xfrm>
                       <a:off x="0" y="0"/>
-                      <a:ext cx="5943600" cy="3425190"/>
+                      <a:ext cx="5943600" cy="4107815"/>
                     </a:xfrm>
                     <a:prstGeom prst="rect">
                       <a:avLst/>
@@ -594,24 +731,12 @@
           <w:rFonts w:ascii="Times New Roman" w:eastAsia="Times New Roman" w:hAnsi="Times New Roman"/>
           <w:sz w:val="24"/>
           <w:szCs w:val="24"/>
-          <w:lang w:val="en"/>
-        </w:rPr>
-      </w:pPr>
-    </w:p>
-    <w:p>
-      <w:pPr>
-        <w:spacing w:after="0" w:line="480" w:lineRule="auto"/>
-        <w:ind w:left="720" w:hanging="720"/>
-        <w:rPr>
-          <w:rFonts w:ascii="Times New Roman" w:eastAsia="Times New Roman" w:hAnsi="Times New Roman"/>
-          <w:sz w:val="24"/>
-          <w:szCs w:val="24"/>
         </w:rPr>
       </w:pPr>
     </w:p>
     <w:sectPr>
-      <w:headerReference w:type="default" r:id="rId12"/>
-      <w:headerReference w:type="first" r:id="rId13"/>
+      <w:headerReference w:type="default" r:id="rId14"/>
+      <w:headerReference w:type="first" r:id="rId15"/>
       <w:pgSz w:w="12240" w:h="15840"/>
       <w:pgMar w:top="1440" w:right="1440" w:bottom="1440" w:left="1440" w:header="720" w:footer="720" w:gutter="0"/>
       <w:cols w:space="720"/>

</xml_diff>